<commit_message>
lab2 to lab9 updated in 2023-01
</commit_message>
<xml_diff>
--- a/Lab10/Lab10 Notes.docx
+++ b/Lab10/Lab10 Notes.docx
@@ -28,17 +28,7 @@
     </w:p>
     <w:p>
       <w:r>
-        <w:t xml:space="preserve">You need the </w:t>
-      </w:r>
-      <w:proofErr w:type="spellStart"/>
-      <w:proofErr w:type="gramStart"/>
-      <w:r>
-        <w:t>asa.sql.admin</w:t>
-      </w:r>
-      <w:proofErr w:type="spellEnd"/>
-      <w:proofErr w:type="gramEnd"/>
-      <w:r>
-        <w:t xml:space="preserve"> password. My suggestion was P@ssw0rd1234. If someone used another one and forgot it, then reset the password in the Synapse Workspace in the portal</w:t>
+        <w:t>You need the asa.sql.admin password. My suggestion was P@ssw0rd. If someone used another one and forgot it, then reset the password in the Synapse Workspace in the portal</w:t>
       </w:r>
     </w:p>
     <w:p>
@@ -135,15 +125,7 @@
     <w:p/>
     <w:p>
       <w:r>
-        <w:t xml:space="preserve">Don’t forget to pause the </w:t>
-      </w:r>
-      <w:proofErr w:type="spellStart"/>
-      <w:r>
-        <w:t>sql</w:t>
-      </w:r>
-      <w:proofErr w:type="spellEnd"/>
-      <w:r>
-        <w:t xml:space="preserve"> pool at the end</w:t>
+        <w:t>Don’t forget to pause the sql pool at the end</w:t>
       </w:r>
     </w:p>
     <w:p>

</xml_diff>